<commit_message>
mbahkan kata Tipe Data pada judul Pengertian
</commit_message>
<xml_diff>
--- a/Data-Types-Mongodb/Data Types Mongodb.docx
+++ b/Data-Types-Mongodb/Data Types Mongodb.docx
@@ -25,6 +25,17 @@
           <w:u w:val="single"/>
         </w:rPr>
         <w:t>Pengertian</w:t>
+      </w:r>
+      <w:r>
+        <w:rPr>
+          <w:rFonts w:ascii="Times New Roman" w:eastAsia="Times New Roman" w:hAnsi="Times New Roman" w:cs="Times New Roman"/>
+          <w:b/>
+          <w:color w:val="333333"/>
+          <w:sz w:val="24"/>
+          <w:szCs w:val="24"/>
+          <w:u w:val="single"/>
+        </w:rPr>
+        <w:t xml:space="preserve"> Tipe Data</w:t>
       </w:r>
     </w:p>
     <w:p>
@@ -1964,7 +1975,7 @@
             <w:rPr>
               <w:noProof/>
             </w:rPr>
-            <w:t>3</w:t>
+            <w:t>1</w:t>
           </w:r>
         </w:fldSimple>
       </w:p>

</xml_diff>